<commit_message>
updated release process (again), #412
created docx, updated graphics, fixed dates
</commit_message>
<xml_diff>
--- a/release-process/Overview of release process-2025.docx
+++ b/release-process/Overview of release process-2025.docx
@@ -59,7 +59,19 @@
         <w:rPr>
           <w:lang w:eastAsia="de-DE"/>
         </w:rPr>
-        <w:t>May 3rd 2024</w:t>
+        <w:t xml:space="preserve">May </w:t>
+      </w:r>
+      <w:r>
+        <w:rPr>
+          <w:lang w:eastAsia="de-DE"/>
+        </w:rPr>
+        <w:t>4th</w:t>
+      </w:r>
+      <w:r>
+        <w:rPr>
+          <w:lang w:eastAsia="de-DE"/>
+        </w:rPr>
+        <w:t xml:space="preserve"> 2024</w:t>
       </w:r>
     </w:p>
     <w:p>
@@ -215,18 +227,14 @@
         <w:rPr>
           <w:rFonts w:ascii="Times New Roman" w:eastAsia="Times New Roman" w:hAnsi="Times New Roman" w:cs="Times New Roman"/>
           <w:noProof/>
-          <w:color w:val="0000FF"/>
           <w:kern w:val="0"/>
           <w:lang w:eastAsia="de-DE"/>
-          <w14:ligatures w14:val="none"/>
         </w:rPr>
         <w:drawing>
-          <wp:inline distT="0" distB="0" distL="0" distR="0" wp14:anchorId="1852E8D3" wp14:editId="4F0804F2">
-            <wp:extent cx="5760720" cy="2787650"/>
-            <wp:effectExtent l="0" t="0" r="5080" b="6350"/>
-            <wp:docPr id="871980109" name="Grafik 1" descr="graphical overview of release process">
-              <a:hlinkClick xmlns:a="http://schemas.openxmlformats.org/drawingml/2006/main" r:id="rId8" tgtFrame="&quot;_blank&quot;"/>
-            </wp:docPr>
+          <wp:inline distT="0" distB="0" distL="0" distR="0" wp14:anchorId="6C73D323" wp14:editId="529D184A">
+            <wp:extent cx="5760720" cy="2785110"/>
+            <wp:effectExtent l="0" t="0" r="5080" b="0"/>
+            <wp:docPr id="932957860" name="Grafik 1" descr="Ein Bild, das Screenshot, Software, Multimedia-Software, Multimedia enthält.&#10;&#10;Automatisch generierte Beschreibung"/>
             <wp:cNvGraphicFramePr>
               <a:graphicFrameLocks xmlns:a="http://schemas.openxmlformats.org/drawingml/2006/main" noChangeAspect="1"/>
             </wp:cNvGraphicFramePr>
@@ -234,38 +242,29 @@
               <a:graphicData uri="http://schemas.openxmlformats.org/drawingml/2006/picture">
                 <pic:pic xmlns:pic="http://schemas.openxmlformats.org/drawingml/2006/picture">
                   <pic:nvPicPr>
-                    <pic:cNvPr id="0" name="Picture 1" descr="graphical overview of release process">
-                      <a:hlinkClick r:id="rId8" tgtFrame="&quot;_blank&quot;"/>
-                    </pic:cNvPr>
-                    <pic:cNvPicPr>
-                      <a:picLocks noChangeAspect="1" noChangeArrowheads="1"/>
-                    </pic:cNvPicPr>
+                    <pic:cNvPr id="932957860" name="Grafik 1" descr="Ein Bild, das Screenshot, Software, Multimedia-Software, Multimedia enthält.&#10;&#10;Automatisch generierte Beschreibung"/>
+                    <pic:cNvPicPr/>
                   </pic:nvPicPr>
                   <pic:blipFill>
-                    <a:blip r:embed="rId9" cstate="print">
+                    <a:blip r:embed="rId8" cstate="print">
                       <a:extLst>
                         <a:ext uri="{28A0092B-C50C-407E-A947-70E740481C1C}">
                           <a14:useLocalDpi xmlns:a14="http://schemas.microsoft.com/office/drawing/2010/main" val="0"/>
                         </a:ext>
                       </a:extLst>
                     </a:blip>
-                    <a:srcRect/>
                     <a:stretch>
                       <a:fillRect/>
                     </a:stretch>
                   </pic:blipFill>
-                  <pic:spPr bwMode="auto">
+                  <pic:spPr>
                     <a:xfrm>
                       <a:off x="0" y="0"/>
-                      <a:ext cx="5760720" cy="2787650"/>
+                      <a:ext cx="5760720" cy="2785110"/>
                     </a:xfrm>
                     <a:prstGeom prst="rect">
                       <a:avLst/>
                     </a:prstGeom>
-                    <a:noFill/>
-                    <a:ln>
-                      <a:noFill/>
-                    </a:ln>
                   </pic:spPr>
                 </pic:pic>
               </a:graphicData>
@@ -466,7 +465,46 @@
                 <w:lang w:eastAsia="de-DE"/>
                 <w14:ligatures w14:val="none"/>
               </w:rPr>
-              <w:t>Collect change requests</w:t>
+              <w:t>Initial collection of change</w:t>
+            </w:r>
+            <w:r>
+              <w:rPr>
+                <w:rFonts w:ascii="Times New Roman" w:eastAsia="Times New Roman" w:hAnsi="Times New Roman" w:cs="Times New Roman"/>
+                <w:kern w:val="0"/>
+                <w:lang w:eastAsia="de-DE"/>
+                <w14:ligatures w14:val="none"/>
+              </w:rPr>
+              <w:t xml:space="preserve"> requests</w:t>
+            </w:r>
+            <w:r>
+              <w:rPr>
+                <w:rFonts w:ascii="Times New Roman" w:eastAsia="Times New Roman" w:hAnsi="Times New Roman" w:cs="Times New Roman"/>
+                <w:kern w:val="0"/>
+                <w:lang w:eastAsia="de-DE"/>
+                <w14:ligatures w14:val="none"/>
+              </w:rPr>
+              <w:t>.</w:t>
+            </w:r>
+          </w:p>
+          <w:p>
+            <w:pPr>
+              <w:spacing w:before="100" w:beforeAutospacing="1" w:after="100" w:afterAutospacing="1"/>
+              <w:cnfStyle w:val="000000000000" w:firstRow="0" w:lastRow="0" w:firstColumn="0" w:lastColumn="0" w:oddVBand="0" w:evenVBand="0" w:oddHBand="0" w:evenHBand="0" w:firstRowFirstColumn="0" w:firstRowLastColumn="0" w:lastRowFirstColumn="0" w:lastRowLastColumn="0"/>
+              <w:rPr>
+                <w:rFonts w:ascii="Times New Roman" w:eastAsia="Times New Roman" w:hAnsi="Times New Roman" w:cs="Times New Roman"/>
+                <w:kern w:val="0"/>
+                <w:lang w:eastAsia="de-DE"/>
+                <w14:ligatures w14:val="none"/>
+              </w:rPr>
+            </w:pPr>
+            <w:r>
+              <w:rPr>
+                <w:rFonts w:ascii="Times New Roman" w:eastAsia="Times New Roman" w:hAnsi="Times New Roman" w:cs="Times New Roman"/>
+                <w:kern w:val="0"/>
+                <w:lang w:eastAsia="de-DE"/>
+                <w14:ligatures w14:val="none"/>
+              </w:rPr>
+              <w:t>Accepted changes are often included in main branch of repository</w:t>
             </w:r>
           </w:p>
         </w:tc>
@@ -520,7 +558,25 @@
                 <w:lang w:eastAsia="de-DE"/>
                 <w14:ligatures w14:val="none"/>
               </w:rPr>
-              <w:t>for 2025, CRs are accepted until May 31st 2024</w:t>
+              <w:t xml:space="preserve">CRs are accepted until </w:t>
+            </w:r>
+            <w:r>
+              <w:rPr>
+                <w:rFonts w:ascii="Times New Roman" w:eastAsia="Times New Roman" w:hAnsi="Times New Roman" w:cs="Times New Roman"/>
+                <w:kern w:val="0"/>
+                <w:lang w:eastAsia="de-DE"/>
+                <w14:ligatures w14:val="none"/>
+              </w:rPr>
+              <w:t>June 15th</w:t>
+            </w:r>
+            <w:r>
+              <w:rPr>
+                <w:rFonts w:ascii="Times New Roman" w:eastAsia="Times New Roman" w:hAnsi="Times New Roman" w:cs="Times New Roman"/>
+                <w:kern w:val="0"/>
+                <w:lang w:eastAsia="de-DE"/>
+                <w14:ligatures w14:val="none"/>
+              </w:rPr>
+              <w:t xml:space="preserve"> 2024</w:t>
             </w:r>
           </w:p>
         </w:tc>
@@ -659,6 +715,7 @@
                 <w:lang w:eastAsia="de-DE"/>
                 <w14:ligatures w14:val="none"/>
               </w:rPr>
+              <w:lastRenderedPageBreak/>
               <w:t>3</w:t>
             </w:r>
           </w:p>
@@ -754,7 +811,6 @@
                 <w:lang w:eastAsia="de-DE"/>
                 <w14:ligatures w14:val="none"/>
               </w:rPr>
-              <w:lastRenderedPageBreak/>
               <w:t>4</w:t>
             </w:r>
           </w:p>
@@ -893,7 +949,43 @@
                 <w:lang w:eastAsia="de-DE"/>
                 <w14:ligatures w14:val="none"/>
               </w:rPr>
-              <w:t xml:space="preserve">The list of accepted changes is given to all training providers (TP) for review and request-for-comments. </w:t>
+              <w:t xml:space="preserve">The list of accepted changes </w:t>
+            </w:r>
+            <w:r>
+              <w:rPr>
+                <w:rFonts w:ascii="Times New Roman" w:eastAsia="Times New Roman" w:hAnsi="Times New Roman" w:cs="Times New Roman"/>
+                <w:kern w:val="0"/>
+                <w:lang w:eastAsia="de-DE"/>
+                <w14:ligatures w14:val="none"/>
+              </w:rPr>
+              <w:t xml:space="preserve">/ updated version of curriculum </w:t>
+            </w:r>
+            <w:r>
+              <w:rPr>
+                <w:rFonts w:ascii="Times New Roman" w:eastAsia="Times New Roman" w:hAnsi="Times New Roman" w:cs="Times New Roman"/>
+                <w:kern w:val="0"/>
+                <w:lang w:eastAsia="de-DE"/>
+                <w14:ligatures w14:val="none"/>
+              </w:rPr>
+              <w:t xml:space="preserve">is given to all training providers (TP) </w:t>
+            </w:r>
+            <w:r>
+              <w:rPr>
+                <w:rFonts w:ascii="Times New Roman" w:eastAsia="Times New Roman" w:hAnsi="Times New Roman" w:cs="Times New Roman"/>
+                <w:kern w:val="0"/>
+                <w:lang w:eastAsia="de-DE"/>
+                <w14:ligatures w14:val="none"/>
+              </w:rPr>
+              <w:t xml:space="preserve">and trainers </w:t>
+            </w:r>
+            <w:r>
+              <w:rPr>
+                <w:rFonts w:ascii="Times New Roman" w:eastAsia="Times New Roman" w:hAnsi="Times New Roman" w:cs="Times New Roman"/>
+                <w:kern w:val="0"/>
+                <w:lang w:eastAsia="de-DE"/>
+                <w14:ligatures w14:val="none"/>
+              </w:rPr>
+              <w:t xml:space="preserve">for review and request-for-comments. </w:t>
             </w:r>
             <w:r>
               <w:rPr>
@@ -1797,6 +1889,7 @@
                 <w:lang w:eastAsia="de-DE"/>
                 <w14:ligatures w14:val="none"/>
               </w:rPr>
+              <w:lastRenderedPageBreak/>
               <w:t>12</w:t>
             </w:r>
           </w:p>
@@ -1854,7 +1947,6 @@
                 <w:lang w:eastAsia="de-DE"/>
                 <w14:ligatures w14:val="none"/>
               </w:rPr>
-              <w:lastRenderedPageBreak/>
               <w:t>All training providers and trainers need to have their complete training material updated to this release</w:t>
             </w:r>
           </w:p>
@@ -2152,7 +2244,7 @@
     </w:p>
     <w:p/>
     <w:sectPr>
-      <w:headerReference w:type="default" r:id="rId10"/>
+      <w:headerReference w:type="default" r:id="rId9"/>
       <w:pgSz w:w="11906" w:h="16838"/>
       <w:pgMar w:top="1923" w:right="1417" w:bottom="1134" w:left="1417" w:header="708" w:footer="708" w:gutter="0"/>
       <w:cols w:space="708"/>
@@ -2271,6 +2363,7 @@
         <w:rFonts w:ascii="Times New Roman" w:eastAsia="Times New Roman" w:hAnsi="Times New Roman" w:cs="Times New Roman"/>
         <w:b/>
         <w:bCs/>
+        <w:noProof/>
         <w:kern w:val="0"/>
         <w:sz w:val="27"/>
         <w:szCs w:val="27"/>

</xml_diff>